<commit_message>
Update email and bump version
</commit_message>
<xml_diff>
--- a/gelweb/gel2mdt/exports_templates/gel2mdt_access_request_template.docx
+++ b/gelweb/gel2mdt/exports_templates/gel2mdt_access_request_template.docx
@@ -62,10 +62,10 @@
         <w:tblLook w:val="04A0" w:firstRow="1" w:lastRow="0" w:firstColumn="1" w:lastColumn="0" w:noHBand="0" w:noVBand="1"/>
       </w:tblPr>
       <w:tblGrid>
-        <w:gridCol w:w="1526"/>
-        <w:gridCol w:w="1133"/>
-        <w:gridCol w:w="993"/>
-        <w:gridCol w:w="5590"/>
+        <w:gridCol w:w="1490"/>
+        <w:gridCol w:w="1105"/>
+        <w:gridCol w:w="968"/>
+        <w:gridCol w:w="5453"/>
       </w:tblGrid>
       <w:tr>
         <w:tc>
@@ -526,14 +526,28 @@
         <w:t>Support</w:t>
       </w:r>
       <w:r>
-        <w:t xml:space="preserve"> queries should be forwarded to: </w:t>
+        <w:t xml:space="preserve"> queries </w:t>
+      </w:r>
+      <w:proofErr w:type="gramStart"/>
+      <w:r>
+        <w:t>should be forwarded</w:t>
+      </w:r>
+      <w:proofErr w:type="gramEnd"/>
+      <w:r>
+        <w:t xml:space="preserve"> </w:t>
+      </w:r>
+      <w:r>
+        <w:t>to</w:t>
+      </w:r>
+      <w:r>
+        <w:t xml:space="preserve"> </w:t>
       </w:r>
       <w:hyperlink r:id="rId8" w:history="1">
         <w:r>
           <w:rPr>
             <w:rStyle w:val="Hyperlink"/>
           </w:rPr>
-          <w:t>gel2mdt.technicalsupport@nhs.net</w:t>
+          <w:t>bioinformatics@gosh.nhs.uk</w:t>
         </w:r>
       </w:hyperlink>
     </w:p>
@@ -546,9 +560,12 @@
           <w:rPr>
             <w:rStyle w:val="Hyperlink"/>
           </w:rPr>
-          <w:t>https://gel2mdt.ntgmc.nhs.uk/</w:t>
+          <w:t>http://10.101.87.72:8002</w:t>
         </w:r>
       </w:hyperlink>
+      <w:r>
+        <w:t xml:space="preserve"> </w:t>
+      </w:r>
     </w:p>
     <w:p>
       <w:r>
@@ -616,17 +633,14 @@
       <w:pStyle w:val="Footer"/>
     </w:pPr>
     <w:r>
-      <w:t>Version 1.3</w:t>
-    </w:r>
-    <w:r>
-      <w:t xml:space="preserve"> </w:t>
+      <w:t xml:space="preserve">Version 1.4 </w:t>
     </w:r>
     <w:r>
       <w:tab/>
     </w:r>
     <w:r>
       <w:tab/>
-      <w:t>24 May 2019</w:t>
+      <w:t>11 March 2021</w:t>
     </w:r>
   </w:p>
 </w:ftr>
@@ -1547,7 +1561,7 @@
 </file>
 
 <file path=customXml/itemProps1.xml><?xml version="1.0" encoding="utf-8"?>
-<ds:datastoreItem xmlns:ds="http://schemas.openxmlformats.org/officeDocument/2006/customXml" ds:itemID="{5214C3DF-97A9-488C-89DE-B6359CB331A0}">
+<ds:datastoreItem xmlns:ds="http://schemas.openxmlformats.org/officeDocument/2006/customXml" ds:itemID="{40AEE179-D3BD-4312-B68F-4E5597932D69}">
   <ds:schemaRefs>
     <ds:schemaRef ds:uri="http://schemas.openxmlformats.org/officeDocument/2006/bibliography"/>
   </ds:schemaRefs>

</xml_diff>